<commit_message>
working commit of credit report dispute template
</commit_message>
<xml_diff>
--- a/docassemble/Collection/data/templates/credit_report_dispute_template.docx
+++ b/docassemble/Collection/data/templates/credit_report_dispute_template.docx
@@ -11,11 +11,14 @@
           <w:szCs w:val="24"/>
         </w:rPr>
       </w:pPr>
-      <w:r>
-        <w:rPr>
-          <w:rFonts w:ascii="Times New Roman" w:hAnsi="Times New Roman" w:cs="Times New Roman"/>
-          <w:sz w:val="24"/>
-          <w:szCs w:val="24"/>
+      <w:bookmarkStart w:id="0" w:name="_GoBack"/>
+      <w:bookmarkEnd w:id="0"/>
+      <w:r>
+        <w:rPr>
+          <w:rFonts w:ascii="Times New Roman" w:hAnsi="Times New Roman" w:cs="Times New Roman"/>
+          <w:sz w:val="24"/>
+          <w:szCs w:val="24"/>
+          <w:highlight w:val="yellow"/>
         </w:rPr>
         <w:t xml:space="preserve">{%- for </w:t>
       </w:r>
@@ -24,6 +27,7 @@
           <w:rFonts w:ascii="Times New Roman" w:hAnsi="Times New Roman" w:cs="Times New Roman"/>
           <w:sz w:val="24"/>
           <w:szCs w:val="24"/>
+          <w:highlight w:val="yellow"/>
         </w:rPr>
         <w:t>report</w:t>
       </w:r>
@@ -32,6 +36,7 @@
           <w:rFonts w:ascii="Times New Roman" w:hAnsi="Times New Roman" w:cs="Times New Roman"/>
           <w:sz w:val="24"/>
           <w:szCs w:val="24"/>
+          <w:highlight w:val="yellow"/>
         </w:rPr>
         <w:t xml:space="preserve"> in </w:t>
       </w:r>
@@ -41,6 +46,7 @@
           <w:rFonts w:ascii="Times New Roman" w:hAnsi="Times New Roman" w:cs="Times New Roman"/>
           <w:sz w:val="24"/>
           <w:szCs w:val="24"/>
+          <w:highlight w:val="yellow"/>
         </w:rPr>
         <w:t>report</w:t>
       </w:r>
@@ -49,6 +55,7 @@
           <w:rFonts w:ascii="Times New Roman" w:hAnsi="Times New Roman" w:cs="Times New Roman"/>
           <w:sz w:val="24"/>
           <w:szCs w:val="24"/>
+          <w:highlight w:val="yellow"/>
         </w:rPr>
         <w:t>_list</w:t>
       </w:r>
@@ -58,6 +65,7 @@
           <w:rFonts w:ascii="Times New Roman" w:hAnsi="Times New Roman" w:cs="Times New Roman"/>
           <w:sz w:val="24"/>
           <w:szCs w:val="24"/>
+          <w:highlight w:val="yellow"/>
         </w:rPr>
         <w:t xml:space="preserve"> %}</w:t>
       </w:r>
@@ -137,7 +145,6 @@
           <w:szCs w:val="24"/>
         </w:rPr>
       </w:pPr>
-      <w:proofErr w:type="gramStart"/>
       <w:r>
         <w:rPr>
           <w:rFonts w:ascii="Times New Roman" w:eastAsia="Times New Roman" w:hAnsi="Times New Roman" w:cs="Times New Roman"/>
@@ -163,16 +170,44 @@
           <w:sz w:val="24"/>
           <w:szCs w:val="24"/>
         </w:rPr>
-        <w:t>.name</w:t>
-      </w:r>
-      <w:proofErr w:type="gramEnd"/>
-      <w:r>
-        <w:rPr>
-          <w:rFonts w:ascii="Times New Roman" w:eastAsia="Times New Roman" w:hAnsi="Times New Roman" w:cs="Times New Roman"/>
-          <w:sz w:val="24"/>
-          <w:szCs w:val="24"/>
-        </w:rPr>
-        <w:t>.text</w:t>
+        <w:t>.name.</w:t>
+      </w:r>
+      <w:r>
+        <w:rPr>
+          <w:rFonts w:ascii="Times New Roman" w:eastAsia="Times New Roman" w:hAnsi="Times New Roman" w:cs="Times New Roman"/>
+          <w:sz w:val="24"/>
+          <w:szCs w:val="24"/>
+        </w:rPr>
+        <w:t>first</w:t>
+      </w:r>
+      <w:proofErr w:type="spellEnd"/>
+      <w:r>
+        <w:rPr>
+          <w:rFonts w:ascii="Times New Roman" w:eastAsia="Times New Roman" w:hAnsi="Times New Roman" w:cs="Times New Roman"/>
+          <w:color w:val="000000"/>
+          <w:sz w:val="24"/>
+          <w:szCs w:val="24"/>
+        </w:rPr>
+        <w:t xml:space="preserve"> }}</w:t>
+      </w:r>
+      <w:r>
+        <w:rPr>
+          <w:rFonts w:ascii="Times New Roman" w:eastAsia="Times New Roman" w:hAnsi="Times New Roman" w:cs="Times New Roman"/>
+          <w:color w:val="000000"/>
+          <w:sz w:val="24"/>
+          <w:szCs w:val="24"/>
+        </w:rPr>
+        <w:t xml:space="preserve"> {{ </w:t>
+      </w:r>
+      <w:proofErr w:type="spellStart"/>
+      <w:r>
+        <w:rPr>
+          <w:rFonts w:ascii="Times New Roman" w:eastAsia="Times New Roman" w:hAnsi="Times New Roman" w:cs="Times New Roman"/>
+          <w:color w:val="000000"/>
+          <w:sz w:val="24"/>
+          <w:szCs w:val="24"/>
+        </w:rPr>
+        <w:t>client.name.last</w:t>
       </w:r>
       <w:proofErr w:type="spellEnd"/>
       <w:r>
@@ -396,6 +431,32 @@
           <w:szCs w:val="24"/>
         </w:rPr>
       </w:pPr>
+      <w:r>
+        <w:rPr>
+          <w:rFonts w:ascii="Times New Roman" w:hAnsi="Times New Roman" w:cs="Times New Roman"/>
+          <w:sz w:val="24"/>
+          <w:szCs w:val="24"/>
+        </w:rPr>
+        <w:t xml:space="preserve">{%- if </w:t>
+      </w:r>
+      <w:proofErr w:type="spellStart"/>
+      <w:r>
+        <w:rPr>
+          <w:rFonts w:ascii="Times New Roman" w:hAnsi="Times New Roman" w:cs="Times New Roman"/>
+          <w:sz w:val="24"/>
+          <w:szCs w:val="24"/>
+        </w:rPr>
+        <w:t>mailing_method</w:t>
+      </w:r>
+      <w:proofErr w:type="spellEnd"/>
+      <w:r>
+        <w:rPr>
+          <w:rFonts w:ascii="Times New Roman" w:hAnsi="Times New Roman" w:cs="Times New Roman"/>
+          <w:sz w:val="24"/>
+          <w:szCs w:val="24"/>
+        </w:rPr>
+        <w:t xml:space="preserve"> == “Certified” %}</w:t>
+      </w:r>
     </w:p>
     <w:p>
       <w:pPr>
@@ -422,16 +483,99 @@
           <w:sz w:val="24"/>
           <w:szCs w:val="24"/>
         </w:rPr>
+        <w:t>article</w:t>
+      </w:r>
+      <w:proofErr w:type="gramEnd"/>
+      <w:r>
+        <w:rPr>
+          <w:rFonts w:ascii="Times New Roman" w:hAnsi="Times New Roman" w:cs="Times New Roman"/>
+          <w:sz w:val="24"/>
+          <w:szCs w:val="24"/>
+        </w:rPr>
+        <w:t>_number</w:t>
+      </w:r>
+      <w:proofErr w:type="spellEnd"/>
+      <w:r>
+        <w:rPr>
+          <w:rFonts w:ascii="Times New Roman" w:hAnsi="Times New Roman" w:cs="Times New Roman"/>
+          <w:sz w:val="24"/>
+          <w:szCs w:val="24"/>
+        </w:rPr>
+        <w:t xml:space="preserve"> }}</w:t>
+      </w:r>
+    </w:p>
+    <w:p>
+      <w:pPr>
+        <w:spacing w:after="0"/>
+        <w:rPr>
+          <w:rFonts w:ascii="Times New Roman" w:hAnsi="Times New Roman" w:cs="Times New Roman"/>
+          <w:sz w:val="24"/>
+          <w:szCs w:val="24"/>
+        </w:rPr>
+      </w:pPr>
+      <w:r>
+        <w:rPr>
+          <w:rFonts w:ascii="Times New Roman" w:hAnsi="Times New Roman" w:cs="Times New Roman"/>
+          <w:sz w:val="24"/>
+          <w:szCs w:val="24"/>
+        </w:rPr>
+        <w:t xml:space="preserve">{% </w:t>
+      </w:r>
+      <w:proofErr w:type="spellStart"/>
+      <w:r>
+        <w:rPr>
+          <w:rFonts w:ascii="Times New Roman" w:hAnsi="Times New Roman" w:cs="Times New Roman"/>
+          <w:sz w:val="24"/>
+          <w:szCs w:val="24"/>
+        </w:rPr>
+        <w:t>endif</w:t>
+      </w:r>
+      <w:proofErr w:type="spellEnd"/>
+      <w:r>
+        <w:rPr>
+          <w:rFonts w:ascii="Times New Roman" w:hAnsi="Times New Roman" w:cs="Times New Roman"/>
+          <w:sz w:val="24"/>
+          <w:szCs w:val="24"/>
+        </w:rPr>
+        <w:t xml:space="preserve"> %}</w:t>
+      </w:r>
+    </w:p>
+    <w:p>
+      <w:pPr>
+        <w:spacing w:after="0"/>
+        <w:rPr>
+          <w:rFonts w:ascii="Times New Roman" w:hAnsi="Times New Roman" w:cs="Times New Roman"/>
+          <w:sz w:val="24"/>
+          <w:szCs w:val="24"/>
+        </w:rPr>
+      </w:pPr>
+    </w:p>
+    <w:p>
+      <w:pPr>
+        <w:spacing w:after="0"/>
+        <w:rPr>
+          <w:rFonts w:ascii="Times New Roman" w:hAnsi="Times New Roman" w:cs="Times New Roman"/>
+          <w:sz w:val="24"/>
+          <w:szCs w:val="24"/>
+        </w:rPr>
+      </w:pPr>
+      <w:proofErr w:type="gramStart"/>
+      <w:r>
+        <w:rPr>
+          <w:rFonts w:ascii="Times New Roman" w:hAnsi="Times New Roman" w:cs="Times New Roman"/>
+          <w:sz w:val="24"/>
+          <w:szCs w:val="24"/>
+        </w:rPr>
+        <w:t xml:space="preserve">{{ </w:t>
+      </w:r>
+      <w:r>
+        <w:rPr>
+          <w:rFonts w:ascii="Times New Roman" w:hAnsi="Times New Roman" w:cs="Times New Roman"/>
+          <w:sz w:val="24"/>
+          <w:szCs w:val="24"/>
+        </w:rPr>
         <w:t>report</w:t>
       </w:r>
-      <w:r>
-        <w:rPr>
-          <w:rFonts w:ascii="Times New Roman" w:hAnsi="Times New Roman" w:cs="Times New Roman"/>
-          <w:sz w:val="24"/>
-          <w:szCs w:val="24"/>
-        </w:rPr>
-        <w:t>.name</w:t>
-      </w:r>
       <w:proofErr w:type="gramEnd"/>
       <w:r>
         <w:rPr>
@@ -439,9 +583,8 @@
           <w:sz w:val="24"/>
           <w:szCs w:val="24"/>
         </w:rPr>
-        <w:t>.text</w:t>
-      </w:r>
-      <w:proofErr w:type="spellEnd"/>
+        <w:t xml:space="preserve"> </w:t>
+      </w:r>
       <w:r>
         <w:rPr>
           <w:rFonts w:ascii="Times New Roman" w:hAnsi="Times New Roman" w:cs="Times New Roman"/>
@@ -462,6 +605,64 @@
           <w:szCs w:val="24"/>
         </w:rPr>
       </w:pPr>
+      <w:r>
+        <w:rPr>
+          <w:rFonts w:ascii="Times New Roman" w:eastAsia="Times New Roman" w:hAnsi="Times New Roman" w:cs="Times New Roman"/>
+          <w:color w:val="000000"/>
+          <w:sz w:val="24"/>
+          <w:szCs w:val="24"/>
+        </w:rPr>
+        <w:t xml:space="preserve">{{ </w:t>
+      </w:r>
+      <w:proofErr w:type="spellStart"/>
+      <w:r>
+        <w:rPr>
+          <w:rFonts w:ascii="Times New Roman" w:eastAsia="Times New Roman" w:hAnsi="Times New Roman" w:cs="Times New Roman"/>
+          <w:color w:val="000000"/>
+          <w:sz w:val="24"/>
+          <w:szCs w:val="24"/>
+        </w:rPr>
+        <w:t>report</w:t>
+      </w:r>
+      <w:r>
+        <w:rPr>
+          <w:rFonts w:ascii="Times New Roman" w:eastAsia="Times New Roman" w:hAnsi="Times New Roman" w:cs="Times New Roman"/>
+          <w:color w:val="000000"/>
+          <w:sz w:val="24"/>
+          <w:szCs w:val="24"/>
+        </w:rPr>
+        <w:t>.</w:t>
+      </w:r>
+      <w:r>
+        <w:rPr>
+          <w:rFonts w:ascii="Times New Roman" w:eastAsia="Times New Roman" w:hAnsi="Times New Roman" w:cs="Times New Roman"/>
+          <w:color w:val="000000"/>
+          <w:sz w:val="24"/>
+          <w:szCs w:val="24"/>
+        </w:rPr>
+        <w:t>address.address</w:t>
+      </w:r>
+      <w:proofErr w:type="spellEnd"/>
+      <w:r>
+        <w:rPr>
+          <w:rFonts w:ascii="Times New Roman" w:eastAsia="Times New Roman" w:hAnsi="Times New Roman" w:cs="Times New Roman"/>
+          <w:color w:val="000000"/>
+          <w:sz w:val="24"/>
+          <w:szCs w:val="24"/>
+        </w:rPr>
+        <w:t xml:space="preserve"> }}</w:t>
+      </w:r>
+    </w:p>
+    <w:p>
+      <w:pPr>
+        <w:spacing w:after="0"/>
+        <w:rPr>
+          <w:rFonts w:ascii="Times New Roman" w:eastAsia="Times New Roman" w:hAnsi="Times New Roman" w:cs="Times New Roman"/>
+          <w:color w:val="000000"/>
+          <w:sz w:val="24"/>
+          <w:szCs w:val="24"/>
+        </w:rPr>
+      </w:pPr>
       <w:proofErr w:type="gramStart"/>
       <w:r>
         <w:rPr>
@@ -490,7 +691,16 @@
           <w:sz w:val="24"/>
           <w:szCs w:val="24"/>
         </w:rPr>
-        <w:t>.address.address</w:t>
+        <w:t>.</w:t>
+      </w:r>
+      <w:r>
+        <w:rPr>
+          <w:rFonts w:ascii="Times New Roman" w:eastAsia="Times New Roman" w:hAnsi="Times New Roman" w:cs="Times New Roman"/>
+          <w:color w:val="000000"/>
+          <w:sz w:val="24"/>
+          <w:szCs w:val="24"/>
+        </w:rPr>
+        <w:t>address.city</w:t>
       </w:r>
       <w:proofErr w:type="spellEnd"/>
       <w:r>
@@ -500,9 +710,46 @@
           <w:sz w:val="24"/>
           <w:szCs w:val="24"/>
         </w:rPr>
+        <w:t xml:space="preserve"> }}, {{ </w:t>
+      </w:r>
+      <w:proofErr w:type="spellStart"/>
+      <w:r>
+        <w:rPr>
+          <w:rFonts w:ascii="Times New Roman" w:eastAsia="Times New Roman" w:hAnsi="Times New Roman" w:cs="Times New Roman"/>
+          <w:color w:val="000000"/>
+          <w:sz w:val="24"/>
+          <w:szCs w:val="24"/>
+        </w:rPr>
+        <w:t>report</w:t>
+      </w:r>
+      <w:r>
+        <w:rPr>
+          <w:rFonts w:ascii="Times New Roman" w:eastAsia="Times New Roman" w:hAnsi="Times New Roman" w:cs="Times New Roman"/>
+          <w:color w:val="000000"/>
+          <w:sz w:val="24"/>
+          <w:szCs w:val="24"/>
+        </w:rPr>
+        <w:t>.</w:t>
+      </w:r>
+      <w:r>
+        <w:rPr>
+          <w:rFonts w:ascii="Times New Roman" w:eastAsia="Times New Roman" w:hAnsi="Times New Roman" w:cs="Times New Roman"/>
+          <w:color w:val="000000"/>
+          <w:sz w:val="24"/>
+          <w:szCs w:val="24"/>
+        </w:rPr>
+        <w:t>address.state</w:t>
+      </w:r>
+      <w:proofErr w:type="spellEnd"/>
+      <w:r>
+        <w:rPr>
+          <w:rFonts w:ascii="Times New Roman" w:eastAsia="Times New Roman" w:hAnsi="Times New Roman" w:cs="Times New Roman"/>
+          <w:color w:val="000000"/>
+          <w:sz w:val="24"/>
+          <w:szCs w:val="24"/>
+        </w:rPr>
         <w:t xml:space="preserve"> }} {{ </w:t>
       </w:r>
-      <w:proofErr w:type="spellStart"/>
       <w:r>
         <w:rPr>
           <w:rFonts w:ascii="Times New Roman" w:eastAsia="Times New Roman" w:hAnsi="Times New Roman" w:cs="Times New Roman"/>
@@ -519,425 +766,6 @@
           <w:sz w:val="24"/>
           <w:szCs w:val="24"/>
         </w:rPr>
-        <w:t>.address.unit</w:t>
-      </w:r>
-      <w:proofErr w:type="spellEnd"/>
-      <w:r>
-        <w:rPr>
-          <w:rFonts w:ascii="Times New Roman" w:eastAsia="Times New Roman" w:hAnsi="Times New Roman" w:cs="Times New Roman"/>
-          <w:color w:val="000000"/>
-          <w:sz w:val="24"/>
-          <w:szCs w:val="24"/>
-        </w:rPr>
-        <w:t xml:space="preserve"> }}</w:t>
-      </w:r>
-    </w:p>
-    <w:p>
-      <w:pPr>
-        <w:spacing w:after="0"/>
-        <w:rPr>
-          <w:rFonts w:ascii="Times New Roman" w:eastAsia="Times New Roman" w:hAnsi="Times New Roman" w:cs="Times New Roman"/>
-          <w:color w:val="000000"/>
-          <w:sz w:val="24"/>
-          <w:szCs w:val="24"/>
-        </w:rPr>
-      </w:pPr>
-      <w:proofErr w:type="gramStart"/>
-      <w:r>
-        <w:rPr>
-          <w:rFonts w:ascii="Times New Roman" w:eastAsia="Times New Roman" w:hAnsi="Times New Roman" w:cs="Times New Roman"/>
-          <w:color w:val="000000"/>
-          <w:sz w:val="24"/>
-          <w:szCs w:val="24"/>
-        </w:rPr>
-        <w:t xml:space="preserve">{{ </w:t>
-      </w:r>
-      <w:proofErr w:type="spellStart"/>
-      <w:r>
-        <w:rPr>
-          <w:rFonts w:ascii="Times New Roman" w:eastAsia="Times New Roman" w:hAnsi="Times New Roman" w:cs="Times New Roman"/>
-          <w:color w:val="000000"/>
-          <w:sz w:val="24"/>
-          <w:szCs w:val="24"/>
-        </w:rPr>
-        <w:t>report</w:t>
-      </w:r>
-      <w:proofErr w:type="gramEnd"/>
-      <w:r>
-        <w:rPr>
-          <w:rFonts w:ascii="Times New Roman" w:eastAsia="Times New Roman" w:hAnsi="Times New Roman" w:cs="Times New Roman"/>
-          <w:color w:val="000000"/>
-          <w:sz w:val="24"/>
-          <w:szCs w:val="24"/>
-        </w:rPr>
-        <w:t>.address.city</w:t>
-      </w:r>
-      <w:proofErr w:type="spellEnd"/>
-      <w:r>
-        <w:rPr>
-          <w:rFonts w:ascii="Times New Roman" w:eastAsia="Times New Roman" w:hAnsi="Times New Roman" w:cs="Times New Roman"/>
-          <w:color w:val="000000"/>
-          <w:sz w:val="24"/>
-          <w:szCs w:val="24"/>
-        </w:rPr>
-        <w:t xml:space="preserve"> }}, {{ </w:t>
-      </w:r>
-      <w:proofErr w:type="spellStart"/>
-      <w:r>
-        <w:rPr>
-          <w:rFonts w:ascii="Times New Roman" w:eastAsia="Times New Roman" w:hAnsi="Times New Roman" w:cs="Times New Roman"/>
-          <w:color w:val="000000"/>
-          <w:sz w:val="24"/>
-          <w:szCs w:val="24"/>
-        </w:rPr>
-        <w:t>report</w:t>
-      </w:r>
-      <w:r>
-        <w:rPr>
-          <w:rFonts w:ascii="Times New Roman" w:eastAsia="Times New Roman" w:hAnsi="Times New Roman" w:cs="Times New Roman"/>
-          <w:color w:val="000000"/>
-          <w:sz w:val="24"/>
-          <w:szCs w:val="24"/>
-        </w:rPr>
-        <w:t>.address.state</w:t>
-      </w:r>
-      <w:proofErr w:type="spellEnd"/>
-      <w:r>
-        <w:rPr>
-          <w:rFonts w:ascii="Times New Roman" w:eastAsia="Times New Roman" w:hAnsi="Times New Roman" w:cs="Times New Roman"/>
-          <w:color w:val="000000"/>
-          <w:sz w:val="24"/>
-          <w:szCs w:val="24"/>
-        </w:rPr>
-        <w:t xml:space="preserve"> }} {{ </w:t>
-      </w:r>
-      <w:r>
-        <w:rPr>
-          <w:rFonts w:ascii="Times New Roman" w:eastAsia="Times New Roman" w:hAnsi="Times New Roman" w:cs="Times New Roman"/>
-          <w:color w:val="000000"/>
-          <w:sz w:val="24"/>
-          <w:szCs w:val="24"/>
-        </w:rPr>
-        <w:t>report</w:t>
-      </w:r>
-      <w:r>
-        <w:rPr>
-          <w:rFonts w:ascii="Times New Roman" w:eastAsia="Times New Roman" w:hAnsi="Times New Roman" w:cs="Times New Roman"/>
-          <w:color w:val="000000"/>
-          <w:sz w:val="24"/>
-          <w:szCs w:val="24"/>
-        </w:rPr>
-        <w:t>.address.zip }}</w:t>
-      </w:r>
-    </w:p>
-    <w:p>
-      <w:pPr>
-        <w:spacing w:after="0"/>
-        <w:rPr>
-          <w:rFonts w:ascii="Times New Roman" w:eastAsia="Times New Roman" w:hAnsi="Times New Roman" w:cs="Times New Roman"/>
-          <w:color w:val="000000"/>
-          <w:sz w:val="24"/>
-          <w:szCs w:val="24"/>
-        </w:rPr>
-      </w:pPr>
-    </w:p>
-    <w:p>
-      <w:pPr>
-        <w:spacing w:after="0"/>
-        <w:rPr>
-          <w:rFonts w:ascii="Times New Roman" w:eastAsia="Times New Roman" w:hAnsi="Times New Roman" w:cs="Times New Roman"/>
-          <w:color w:val="000000"/>
-          <w:sz w:val="24"/>
-          <w:szCs w:val="24"/>
-        </w:rPr>
-      </w:pPr>
-      <w:r>
-        <w:rPr>
-          <w:rFonts w:ascii="Times New Roman" w:eastAsia="Times New Roman" w:hAnsi="Times New Roman" w:cs="Times New Roman"/>
-          <w:color w:val="000000"/>
-          <w:sz w:val="24"/>
-          <w:szCs w:val="24"/>
-        </w:rPr>
-        <w:t xml:space="preserve">{%- for debt in </w:t>
-      </w:r>
-      <w:proofErr w:type="spellStart"/>
-      <w:proofErr w:type="gramStart"/>
-      <w:r>
-        <w:rPr>
-          <w:rFonts w:ascii="Times New Roman" w:eastAsia="Times New Roman" w:hAnsi="Times New Roman" w:cs="Times New Roman"/>
-          <w:color w:val="000000"/>
-          <w:sz w:val="24"/>
-          <w:szCs w:val="24"/>
-        </w:rPr>
-        <w:t>report.debts</w:t>
-      </w:r>
-      <w:proofErr w:type="spellEnd"/>
-      <w:proofErr w:type="gramEnd"/>
-      <w:r>
-        <w:rPr>
-          <w:rFonts w:ascii="Times New Roman" w:eastAsia="Times New Roman" w:hAnsi="Times New Roman" w:cs="Times New Roman"/>
-          <w:color w:val="000000"/>
-          <w:sz w:val="24"/>
-          <w:szCs w:val="24"/>
-        </w:rPr>
-        <w:t xml:space="preserve"> %}</w:t>
-      </w:r>
-    </w:p>
-    <w:p>
-      <w:pPr>
-        <w:spacing w:after="0"/>
-        <w:rPr>
-          <w:rFonts w:ascii="Times New Roman" w:eastAsia="Times New Roman" w:hAnsi="Times New Roman" w:cs="Times New Roman"/>
-          <w:color w:val="000000"/>
-          <w:sz w:val="24"/>
-          <w:szCs w:val="24"/>
-        </w:rPr>
-      </w:pPr>
-      <w:r>
-        <w:rPr>
-          <w:rFonts w:ascii="Times New Roman" w:eastAsia="Times New Roman" w:hAnsi="Times New Roman" w:cs="Times New Roman"/>
-          <w:color w:val="000000"/>
-          <w:sz w:val="24"/>
-          <w:szCs w:val="24"/>
-        </w:rPr>
-        <w:t>{%- for collector in debt %}</w:t>
-      </w:r>
-    </w:p>
-    <w:p>
-      <w:pPr>
-        <w:spacing w:after="0"/>
-        <w:rPr>
-          <w:rFonts w:ascii="Times New Roman" w:eastAsia="Times New Roman" w:hAnsi="Times New Roman" w:cs="Times New Roman"/>
-          <w:color w:val="000000"/>
-          <w:sz w:val="24"/>
-          <w:szCs w:val="24"/>
-        </w:rPr>
-      </w:pPr>
-      <w:r>
-        <w:rPr>
-          <w:rFonts w:ascii="Times New Roman" w:eastAsia="Times New Roman" w:hAnsi="Times New Roman" w:cs="Times New Roman"/>
-          <w:color w:val="000000"/>
-          <w:sz w:val="24"/>
-          <w:szCs w:val="24"/>
-        </w:rPr>
-        <w:t xml:space="preserve">{%- if </w:t>
-      </w:r>
-      <w:proofErr w:type="spellStart"/>
-      <w:proofErr w:type="gramStart"/>
-      <w:r>
-        <w:rPr>
-          <w:rFonts w:ascii="Times New Roman" w:eastAsia="Times New Roman" w:hAnsi="Times New Roman" w:cs="Times New Roman"/>
-          <w:color w:val="000000"/>
-          <w:sz w:val="24"/>
-          <w:szCs w:val="24"/>
-        </w:rPr>
-        <w:t>collector.sending</w:t>
-      </w:r>
-      <w:proofErr w:type="gramEnd"/>
-      <w:r>
-        <w:rPr>
-          <w:rFonts w:ascii="Times New Roman" w:eastAsia="Times New Roman" w:hAnsi="Times New Roman" w:cs="Times New Roman"/>
-          <w:color w:val="000000"/>
-          <w:sz w:val="24"/>
-          <w:szCs w:val="24"/>
-        </w:rPr>
-        <w:t>_to_furnisher</w:t>
-      </w:r>
-      <w:proofErr w:type="spellEnd"/>
-    </w:p>
-    <w:p>
-      <w:pPr>
-        <w:spacing w:after="0"/>
-        <w:rPr>
-          <w:rFonts w:ascii="Times New Roman" w:eastAsia="Times New Roman" w:hAnsi="Times New Roman" w:cs="Times New Roman"/>
-          <w:color w:val="000000"/>
-          <w:sz w:val="24"/>
-          <w:szCs w:val="24"/>
-        </w:rPr>
-      </w:pPr>
-      <w:r>
-        <w:rPr>
-          <w:rFonts w:ascii="Times New Roman" w:eastAsia="Times New Roman" w:hAnsi="Times New Roman" w:cs="Times New Roman"/>
-          <w:color w:val="000000"/>
-          <w:sz w:val="24"/>
-          <w:szCs w:val="24"/>
-        </w:rPr>
-        <w:t>cc:</w:t>
-      </w:r>
-    </w:p>
-    <w:p>
-      <w:pPr>
-        <w:spacing w:after="0"/>
-        <w:rPr>
-          <w:rFonts w:ascii="Times New Roman" w:hAnsi="Times New Roman" w:cs="Times New Roman"/>
-          <w:sz w:val="24"/>
-          <w:szCs w:val="24"/>
-        </w:rPr>
-      </w:pPr>
-      <w:proofErr w:type="gramStart"/>
-      <w:r>
-        <w:rPr>
-          <w:rFonts w:ascii="Times New Roman" w:hAnsi="Times New Roman" w:cs="Times New Roman"/>
-          <w:sz w:val="24"/>
-          <w:szCs w:val="24"/>
-        </w:rPr>
-        <w:t xml:space="preserve">{{ </w:t>
-      </w:r>
-      <w:proofErr w:type="spellStart"/>
-      <w:r>
-        <w:rPr>
-          <w:rFonts w:ascii="Times New Roman" w:hAnsi="Times New Roman" w:cs="Times New Roman"/>
-          <w:sz w:val="24"/>
-          <w:szCs w:val="24"/>
-        </w:rPr>
-        <w:t>collector.</w:t>
-      </w:r>
-      <w:r>
-        <w:rPr>
-          <w:rFonts w:ascii="Times New Roman" w:hAnsi="Times New Roman" w:cs="Times New Roman"/>
-          <w:sz w:val="24"/>
-          <w:szCs w:val="24"/>
-        </w:rPr>
-        <w:t>name</w:t>
-      </w:r>
-      <w:proofErr w:type="gramEnd"/>
-      <w:r>
-        <w:rPr>
-          <w:rFonts w:ascii="Times New Roman" w:hAnsi="Times New Roman" w:cs="Times New Roman"/>
-          <w:sz w:val="24"/>
-          <w:szCs w:val="24"/>
-        </w:rPr>
-        <w:t>.text</w:t>
-      </w:r>
-      <w:proofErr w:type="spellEnd"/>
-      <w:r>
-        <w:rPr>
-          <w:rFonts w:ascii="Times New Roman" w:hAnsi="Times New Roman" w:cs="Times New Roman"/>
-          <w:sz w:val="24"/>
-          <w:szCs w:val="24"/>
-        </w:rPr>
-        <w:t>}}</w:t>
-      </w:r>
-    </w:p>
-    <w:p>
-      <w:pPr>
-        <w:spacing w:after="0" w:line="240" w:lineRule="auto"/>
-        <w:ind w:left="720" w:hanging="720"/>
-        <w:rPr>
-          <w:rFonts w:ascii="Times New Roman" w:eastAsia="Times New Roman" w:hAnsi="Times New Roman" w:cs="Times New Roman"/>
-          <w:color w:val="000000"/>
-          <w:sz w:val="24"/>
-          <w:szCs w:val="24"/>
-        </w:rPr>
-      </w:pPr>
-      <w:proofErr w:type="gramStart"/>
-      <w:r>
-        <w:rPr>
-          <w:rFonts w:ascii="Times New Roman" w:eastAsia="Times New Roman" w:hAnsi="Times New Roman" w:cs="Times New Roman"/>
-          <w:color w:val="000000"/>
-          <w:sz w:val="24"/>
-          <w:szCs w:val="24"/>
-        </w:rPr>
-        <w:t xml:space="preserve">{{ </w:t>
-      </w:r>
-      <w:proofErr w:type="spellStart"/>
-      <w:r>
-        <w:rPr>
-          <w:rFonts w:ascii="Times New Roman" w:eastAsia="Times New Roman" w:hAnsi="Times New Roman" w:cs="Times New Roman"/>
-          <w:color w:val="000000"/>
-          <w:sz w:val="24"/>
-          <w:szCs w:val="24"/>
-        </w:rPr>
-        <w:t>collector</w:t>
-      </w:r>
-      <w:proofErr w:type="gramEnd"/>
-      <w:r>
-        <w:rPr>
-          <w:rFonts w:ascii="Times New Roman" w:eastAsia="Times New Roman" w:hAnsi="Times New Roman" w:cs="Times New Roman"/>
-          <w:color w:val="000000"/>
-          <w:sz w:val="24"/>
-          <w:szCs w:val="24"/>
-        </w:rPr>
-        <w:t>.address</w:t>
-      </w:r>
-      <w:proofErr w:type="spellEnd"/>
-      <w:r>
-        <w:rPr>
-          <w:rFonts w:ascii="Times New Roman" w:eastAsia="Times New Roman" w:hAnsi="Times New Roman" w:cs="Times New Roman"/>
-          <w:color w:val="000000"/>
-          <w:sz w:val="24"/>
-          <w:szCs w:val="24"/>
-        </w:rPr>
-        <w:t xml:space="preserve"> }} {{ </w:t>
-      </w:r>
-      <w:proofErr w:type="spellStart"/>
-      <w:r>
-        <w:rPr>
-          <w:rFonts w:ascii="Times New Roman" w:eastAsia="Times New Roman" w:hAnsi="Times New Roman" w:cs="Times New Roman"/>
-          <w:color w:val="000000"/>
-          <w:sz w:val="24"/>
-          <w:szCs w:val="24"/>
-        </w:rPr>
-        <w:t>collector.</w:t>
-      </w:r>
-      <w:r>
-        <w:rPr>
-          <w:rFonts w:ascii="Times New Roman" w:eastAsia="Times New Roman" w:hAnsi="Times New Roman" w:cs="Times New Roman"/>
-          <w:color w:val="000000"/>
-          <w:sz w:val="24"/>
-          <w:szCs w:val="24"/>
-        </w:rPr>
-        <w:t>address.unit</w:t>
-      </w:r>
-      <w:proofErr w:type="spellEnd"/>
-      <w:r>
-        <w:rPr>
-          <w:rFonts w:ascii="Times New Roman" w:eastAsia="Times New Roman" w:hAnsi="Times New Roman" w:cs="Times New Roman"/>
-          <w:color w:val="000000"/>
-          <w:sz w:val="24"/>
-          <w:szCs w:val="24"/>
-        </w:rPr>
-        <w:t xml:space="preserve"> }}</w:t>
-      </w:r>
-    </w:p>
-    <w:p>
-      <w:pPr>
-        <w:spacing w:after="0"/>
-        <w:rPr>
-          <w:rFonts w:ascii="Times New Roman" w:eastAsia="Times New Roman" w:hAnsi="Times New Roman" w:cs="Times New Roman"/>
-          <w:color w:val="000000"/>
-          <w:sz w:val="24"/>
-          <w:szCs w:val="24"/>
-        </w:rPr>
-      </w:pPr>
-      <w:proofErr w:type="gramStart"/>
-      <w:r>
-        <w:rPr>
-          <w:rFonts w:ascii="Times New Roman" w:eastAsia="Times New Roman" w:hAnsi="Times New Roman" w:cs="Times New Roman"/>
-          <w:color w:val="000000"/>
-          <w:sz w:val="24"/>
-          <w:szCs w:val="24"/>
-        </w:rPr>
-        <w:t xml:space="preserve">{{ </w:t>
-      </w:r>
-      <w:proofErr w:type="spellStart"/>
-      <w:r>
-        <w:rPr>
-          <w:rFonts w:ascii="Times New Roman" w:eastAsia="Times New Roman" w:hAnsi="Times New Roman" w:cs="Times New Roman"/>
-          <w:color w:val="000000"/>
-          <w:sz w:val="24"/>
-          <w:szCs w:val="24"/>
-        </w:rPr>
-        <w:t>collector</w:t>
-      </w:r>
-      <w:proofErr w:type="gramEnd"/>
-      <w:r>
-        <w:rPr>
-          <w:rFonts w:ascii="Times New Roman" w:eastAsia="Times New Roman" w:hAnsi="Times New Roman" w:cs="Times New Roman"/>
-          <w:color w:val="000000"/>
-          <w:sz w:val="24"/>
-          <w:szCs w:val="24"/>
-        </w:rPr>
         <w:t>.</w:t>
       </w:r>
       <w:r>
@@ -947,186 +775,7 @@
           <w:sz w:val="24"/>
           <w:szCs w:val="24"/>
         </w:rPr>
-        <w:t>address.city</w:t>
-      </w:r>
-      <w:proofErr w:type="spellEnd"/>
-      <w:r>
-        <w:rPr>
-          <w:rFonts w:ascii="Times New Roman" w:eastAsia="Times New Roman" w:hAnsi="Times New Roman" w:cs="Times New Roman"/>
-          <w:color w:val="000000"/>
-          <w:sz w:val="24"/>
-          <w:szCs w:val="24"/>
-        </w:rPr>
-        <w:t xml:space="preserve"> }}, {{ </w:t>
-      </w:r>
-      <w:proofErr w:type="spellStart"/>
-      <w:r>
-        <w:rPr>
-          <w:rFonts w:ascii="Times New Roman" w:eastAsia="Times New Roman" w:hAnsi="Times New Roman" w:cs="Times New Roman"/>
-          <w:color w:val="000000"/>
-          <w:sz w:val="24"/>
-          <w:szCs w:val="24"/>
-        </w:rPr>
-        <w:t>collector.</w:t>
-      </w:r>
-      <w:r>
-        <w:rPr>
-          <w:rFonts w:ascii="Times New Roman" w:eastAsia="Times New Roman" w:hAnsi="Times New Roman" w:cs="Times New Roman"/>
-          <w:color w:val="000000"/>
-          <w:sz w:val="24"/>
-          <w:szCs w:val="24"/>
-        </w:rPr>
-        <w:t>address.state</w:t>
-      </w:r>
-      <w:proofErr w:type="spellEnd"/>
-      <w:r>
-        <w:rPr>
-          <w:rFonts w:ascii="Times New Roman" w:eastAsia="Times New Roman" w:hAnsi="Times New Roman" w:cs="Times New Roman"/>
-          <w:color w:val="000000"/>
-          <w:sz w:val="24"/>
-          <w:szCs w:val="24"/>
-        </w:rPr>
-        <w:t xml:space="preserve"> }} {{ </w:t>
-      </w:r>
-      <w:r>
-        <w:rPr>
-          <w:rFonts w:ascii="Times New Roman" w:eastAsia="Times New Roman" w:hAnsi="Times New Roman" w:cs="Times New Roman"/>
-          <w:color w:val="000000"/>
-          <w:sz w:val="24"/>
-          <w:szCs w:val="24"/>
-        </w:rPr>
-        <w:t>collector</w:t>
-      </w:r>
-      <w:bookmarkStart w:id="0" w:name="_GoBack"/>
-      <w:bookmarkEnd w:id="0"/>
-      <w:r>
-        <w:rPr>
-          <w:rFonts w:ascii="Times New Roman" w:eastAsia="Times New Roman" w:hAnsi="Times New Roman" w:cs="Times New Roman"/>
-          <w:color w:val="000000"/>
-          <w:sz w:val="24"/>
-          <w:szCs w:val="24"/>
-        </w:rPr>
-        <w:t>.address.zip }}</w:t>
-      </w:r>
-    </w:p>
-    <w:p>
-      <w:pPr>
-        <w:spacing w:after="0"/>
-        <w:rPr>
-          <w:rFonts w:ascii="Times New Roman" w:eastAsia="Times New Roman" w:hAnsi="Times New Roman" w:cs="Times New Roman"/>
-          <w:color w:val="000000"/>
-          <w:sz w:val="24"/>
-          <w:szCs w:val="24"/>
-        </w:rPr>
-      </w:pPr>
-      <w:r>
-        <w:rPr>
-          <w:rFonts w:ascii="Times New Roman" w:eastAsia="Times New Roman" w:hAnsi="Times New Roman" w:cs="Times New Roman"/>
-          <w:color w:val="000000"/>
-          <w:sz w:val="24"/>
-          <w:szCs w:val="24"/>
-        </w:rPr>
-        <w:t xml:space="preserve">{% </w:t>
-      </w:r>
-      <w:proofErr w:type="spellStart"/>
-      <w:r>
-        <w:rPr>
-          <w:rFonts w:ascii="Times New Roman" w:eastAsia="Times New Roman" w:hAnsi="Times New Roman" w:cs="Times New Roman"/>
-          <w:color w:val="000000"/>
-          <w:sz w:val="24"/>
-          <w:szCs w:val="24"/>
-        </w:rPr>
-        <w:t>endif</w:t>
-      </w:r>
-      <w:proofErr w:type="spellEnd"/>
-      <w:r>
-        <w:rPr>
-          <w:rFonts w:ascii="Times New Roman" w:eastAsia="Times New Roman" w:hAnsi="Times New Roman" w:cs="Times New Roman"/>
-          <w:color w:val="000000"/>
-          <w:sz w:val="24"/>
-          <w:szCs w:val="24"/>
-        </w:rPr>
-        <w:t xml:space="preserve"> %}</w:t>
-      </w:r>
-    </w:p>
-    <w:p>
-      <w:pPr>
-        <w:spacing w:after="0"/>
-        <w:rPr>
-          <w:rFonts w:ascii="Times New Roman" w:eastAsia="Times New Roman" w:hAnsi="Times New Roman" w:cs="Times New Roman"/>
-          <w:color w:val="000000"/>
-          <w:sz w:val="24"/>
-          <w:szCs w:val="24"/>
-        </w:rPr>
-      </w:pPr>
-      <w:r>
-        <w:rPr>
-          <w:rFonts w:ascii="Times New Roman" w:eastAsia="Times New Roman" w:hAnsi="Times New Roman" w:cs="Times New Roman"/>
-          <w:color w:val="000000"/>
-          <w:sz w:val="24"/>
-          <w:szCs w:val="24"/>
-        </w:rPr>
-        <w:t xml:space="preserve">{% </w:t>
-      </w:r>
-      <w:proofErr w:type="spellStart"/>
-      <w:r>
-        <w:rPr>
-          <w:rFonts w:ascii="Times New Roman" w:eastAsia="Times New Roman" w:hAnsi="Times New Roman" w:cs="Times New Roman"/>
-          <w:color w:val="000000"/>
-          <w:sz w:val="24"/>
-          <w:szCs w:val="24"/>
-        </w:rPr>
-        <w:t>endfor</w:t>
-      </w:r>
-      <w:proofErr w:type="spellEnd"/>
-      <w:r>
-        <w:rPr>
-          <w:rFonts w:ascii="Times New Roman" w:eastAsia="Times New Roman" w:hAnsi="Times New Roman" w:cs="Times New Roman"/>
-          <w:color w:val="000000"/>
-          <w:sz w:val="24"/>
-          <w:szCs w:val="24"/>
-        </w:rPr>
-        <w:t xml:space="preserve"> %}</w:t>
-      </w:r>
-    </w:p>
-    <w:p>
-      <w:pPr>
-        <w:spacing w:after="0"/>
-        <w:rPr>
-          <w:rFonts w:ascii="Times New Roman" w:eastAsia="Times New Roman" w:hAnsi="Times New Roman" w:cs="Times New Roman"/>
-          <w:color w:val="000000"/>
-          <w:sz w:val="24"/>
-          <w:szCs w:val="24"/>
-        </w:rPr>
-      </w:pPr>
-      <w:r>
-        <w:rPr>
-          <w:rFonts w:ascii="Times New Roman" w:eastAsia="Times New Roman" w:hAnsi="Times New Roman" w:cs="Times New Roman"/>
-          <w:color w:val="000000"/>
-          <w:sz w:val="24"/>
-          <w:szCs w:val="24"/>
-        </w:rPr>
-        <w:t xml:space="preserve">{% </w:t>
-      </w:r>
-      <w:proofErr w:type="spellStart"/>
-      <w:r>
-        <w:rPr>
-          <w:rFonts w:ascii="Times New Roman" w:eastAsia="Times New Roman" w:hAnsi="Times New Roman" w:cs="Times New Roman"/>
-          <w:color w:val="000000"/>
-          <w:sz w:val="24"/>
-          <w:szCs w:val="24"/>
-        </w:rPr>
-        <w:t>endfor</w:t>
-      </w:r>
-      <w:proofErr w:type="spellEnd"/>
-      <w:r>
-        <w:rPr>
-          <w:rFonts w:ascii="Times New Roman" w:eastAsia="Times New Roman" w:hAnsi="Times New Roman" w:cs="Times New Roman"/>
-          <w:color w:val="000000"/>
-          <w:sz w:val="24"/>
-          <w:szCs w:val="24"/>
-        </w:rPr>
-        <w:t xml:space="preserve"> %}</w:t>
+        <w:t>address.zip }}</w:t>
       </w:r>
     </w:p>
     <w:p>
@@ -1164,7 +813,6 @@
         </w:rPr>
         <w:t xml:space="preserve">{{ </w:t>
       </w:r>
-      <w:proofErr w:type="spellStart"/>
       <w:r>
         <w:rPr>
           <w:rFonts w:ascii="Times New Roman" w:hAnsi="Times New Roman" w:cs="Times New Roman"/>
@@ -1173,14 +821,6 @@
         </w:rPr>
         <w:t>report</w:t>
       </w:r>
-      <w:r>
-        <w:rPr>
-          <w:rFonts w:ascii="Times New Roman" w:hAnsi="Times New Roman" w:cs="Times New Roman"/>
-          <w:sz w:val="24"/>
-          <w:szCs w:val="24"/>
-        </w:rPr>
-        <w:t>.name</w:t>
-      </w:r>
       <w:proofErr w:type="gramEnd"/>
       <w:r>
         <w:rPr>
@@ -1188,9 +828,8 @@
           <w:sz w:val="24"/>
           <w:szCs w:val="24"/>
         </w:rPr>
-        <w:t>.text</w:t>
-      </w:r>
-      <w:proofErr w:type="spellEnd"/>
+        <w:t xml:space="preserve"> </w:t>
+      </w:r>
       <w:r>
         <w:rPr>
           <w:rFonts w:ascii="Times New Roman" w:hAnsi="Times New Roman" w:cs="Times New Roman"/>
@@ -1269,24 +908,14 @@
         </w:rPr>
         <w:t>{{</w:t>
       </w:r>
-      <w:proofErr w:type="spellStart"/>
-      <w:r>
-        <w:rPr>
-          <w:rFonts w:ascii="Times New Roman" w:hAnsi="Times New Roman" w:cs="Times New Roman"/>
-          <w:sz w:val="24"/>
-          <w:szCs w:val="24"/>
-        </w:rPr>
-        <w:t>report.</w:t>
-      </w:r>
-      <w:r>
-        <w:rPr>
-          <w:rFonts w:ascii="Times New Roman" w:hAnsi="Times New Roman" w:cs="Times New Roman"/>
-          <w:sz w:val="24"/>
-          <w:szCs w:val="24"/>
-        </w:rPr>
-        <w:t>name.text</w:t>
-      </w:r>
-      <w:proofErr w:type="spellEnd"/>
+      <w:r>
+        <w:rPr>
+          <w:rFonts w:ascii="Times New Roman" w:hAnsi="Times New Roman" w:cs="Times New Roman"/>
+          <w:sz w:val="24"/>
+          <w:szCs w:val="24"/>
+        </w:rPr>
+        <w:t>report</w:t>
+      </w:r>
       <w:r>
         <w:rPr>
           <w:rFonts w:ascii="Times New Roman" w:hAnsi="Times New Roman" w:cs="Times New Roman"/>
@@ -1488,7 +1117,15 @@
           <w:sz w:val="24"/>
           <w:szCs w:val="24"/>
         </w:rPr>
-        <w:t>client.name.text</w:t>
+        <w:t>client.name.</w:t>
+      </w:r>
+      <w:r>
+        <w:rPr>
+          <w:rFonts w:ascii="Times New Roman" w:hAnsi="Times New Roman" w:cs="Times New Roman"/>
+          <w:sz w:val="24"/>
+          <w:szCs w:val="24"/>
+        </w:rPr>
+        <w:t>first</w:t>
       </w:r>
       <w:proofErr w:type="spellEnd"/>
       <w:r>
@@ -1498,6 +1135,32 @@
           <w:szCs w:val="24"/>
         </w:rPr>
         <w:t>}}</w:t>
+      </w:r>
+      <w:r>
+        <w:rPr>
+          <w:rFonts w:ascii="Times New Roman" w:hAnsi="Times New Roman" w:cs="Times New Roman"/>
+          <w:sz w:val="24"/>
+          <w:szCs w:val="24"/>
+        </w:rPr>
+        <w:t xml:space="preserve"> {{ </w:t>
+      </w:r>
+      <w:proofErr w:type="spellStart"/>
+      <w:r>
+        <w:rPr>
+          <w:rFonts w:ascii="Times New Roman" w:hAnsi="Times New Roman" w:cs="Times New Roman"/>
+          <w:sz w:val="24"/>
+          <w:szCs w:val="24"/>
+        </w:rPr>
+        <w:t>client.name.last</w:t>
+      </w:r>
+      <w:proofErr w:type="spellEnd"/>
+      <w:r>
+        <w:rPr>
+          <w:rFonts w:ascii="Times New Roman" w:hAnsi="Times New Roman" w:cs="Times New Roman"/>
+          <w:sz w:val="24"/>
+          <w:szCs w:val="24"/>
+        </w:rPr>
+        <w:t xml:space="preserve"> }}</w:t>
       </w:r>
     </w:p>
     <w:p>
@@ -1749,7 +1412,6 @@
         </w:rPr>
         <w:t xml:space="preserve"> </w:t>
       </w:r>
-      <w:proofErr w:type="gramStart"/>
       <w:r>
         <w:rPr>
           <w:rFonts w:ascii="Times New Roman" w:hAnsi="Times New Roman" w:cs="Times New Roman"/>
@@ -1765,16 +1427,15 @@
           <w:sz w:val="24"/>
           <w:szCs w:val="24"/>
         </w:rPr>
-        <w:t>client.ssn</w:t>
-      </w:r>
-      <w:proofErr w:type="gramEnd"/>
-      <w:r>
-        <w:rPr>
-          <w:rFonts w:ascii="Times New Roman" w:hAnsi="Times New Roman" w:cs="Times New Roman"/>
-          <w:sz w:val="24"/>
-          <w:szCs w:val="24"/>
-        </w:rPr>
-        <w:t>.last_four</w:t>
+        <w:t>client.ssn_</w:t>
+      </w:r>
+      <w:r>
+        <w:rPr>
+          <w:rFonts w:ascii="Times New Roman" w:hAnsi="Times New Roman" w:cs="Times New Roman"/>
+          <w:sz w:val="24"/>
+          <w:szCs w:val="24"/>
+        </w:rPr>
+        <w:t>last_four</w:t>
       </w:r>
       <w:proofErr w:type="spellEnd"/>
       <w:r>
@@ -1918,6 +1579,7 @@
           <w:rFonts w:ascii="Times New Roman" w:hAnsi="Times New Roman" w:cs="Times New Roman"/>
           <w:sz w:val="24"/>
           <w:szCs w:val="24"/>
+          <w:highlight w:val="yellow"/>
         </w:rPr>
         <w:t xml:space="preserve">{%- for </w:t>
       </w:r>
@@ -1927,8 +1589,18 @@
           <w:rFonts w:ascii="Times New Roman" w:hAnsi="Times New Roman" w:cs="Times New Roman"/>
           <w:sz w:val="24"/>
           <w:szCs w:val="24"/>
-        </w:rPr>
-        <w:t>disputed_item</w:t>
+          <w:highlight w:val="yellow"/>
+        </w:rPr>
+        <w:t>disput</w:t>
+      </w:r>
+      <w:r>
+        <w:rPr>
+          <w:rFonts w:ascii="Times New Roman" w:hAnsi="Times New Roman" w:cs="Times New Roman"/>
+          <w:sz w:val="24"/>
+          <w:szCs w:val="24"/>
+          <w:highlight w:val="yellow"/>
+        </w:rPr>
+        <w:t>ed_item</w:t>
       </w:r>
       <w:proofErr w:type="spellEnd"/>
       <w:r>
@@ -1936,27 +1608,19 @@
           <w:rFonts w:ascii="Times New Roman" w:hAnsi="Times New Roman" w:cs="Times New Roman"/>
           <w:sz w:val="24"/>
           <w:szCs w:val="24"/>
+          <w:highlight w:val="yellow"/>
         </w:rPr>
         <w:t xml:space="preserve"> in </w:t>
       </w:r>
       <w:proofErr w:type="spellStart"/>
-      <w:proofErr w:type="gramStart"/>
-      <w:r>
-        <w:rPr>
-          <w:rFonts w:ascii="Times New Roman" w:hAnsi="Times New Roman" w:cs="Times New Roman"/>
-          <w:sz w:val="24"/>
-          <w:szCs w:val="24"/>
-        </w:rPr>
-        <w:t>report.disputed</w:t>
-      </w:r>
-      <w:proofErr w:type="gramEnd"/>
-      <w:r>
-        <w:rPr>
-          <w:rFonts w:ascii="Times New Roman" w:hAnsi="Times New Roman" w:cs="Times New Roman"/>
-          <w:sz w:val="24"/>
-          <w:szCs w:val="24"/>
-        </w:rPr>
-        <w:t>_items</w:t>
+      <w:r>
+        <w:rPr>
+          <w:rFonts w:ascii="Times New Roman" w:hAnsi="Times New Roman" w:cs="Times New Roman"/>
+          <w:sz w:val="24"/>
+          <w:szCs w:val="24"/>
+          <w:highlight w:val="yellow"/>
+        </w:rPr>
+        <w:t>report.disputed_item_list</w:t>
       </w:r>
       <w:proofErr w:type="spellEnd"/>
       <w:r>
@@ -1964,6 +1628,7 @@
           <w:rFonts w:ascii="Times New Roman" w:hAnsi="Times New Roman" w:cs="Times New Roman"/>
           <w:sz w:val="24"/>
           <w:szCs w:val="24"/>
+          <w:highlight w:val="yellow"/>
         </w:rPr>
         <w:t xml:space="preserve"> %}</w:t>
       </w:r>
@@ -1989,13 +1654,42 @@
           <w:sz w:val="24"/>
           <w:szCs w:val="24"/>
         </w:rPr>
-        <w:t xml:space="preserve">Record ID: </w:t>
+        <w:t>Explanation of Item Being Disputed:</w:t>
+      </w:r>
+      <w:r>
+        <w:rPr>
+          <w:rFonts w:ascii="Times New Roman" w:hAnsi="Times New Roman" w:cs="Times New Roman"/>
+          <w:sz w:val="24"/>
+          <w:szCs w:val="24"/>
+        </w:rPr>
+        <w:t xml:space="preserve"> </w:t>
+      </w:r>
+      <w:r>
+        <w:rPr>
+          <w:rFonts w:ascii="Times New Roman" w:hAnsi="Times New Roman" w:cs="Times New Roman"/>
+          <w:sz w:val="24"/>
+          <w:szCs w:val="24"/>
+        </w:rPr>
+        <w:t xml:space="preserve">{{ </w:t>
       </w:r>
       <w:proofErr w:type="spellStart"/>
       <w:r>
-        <w:t>disputed_item.id_number</w:t>
+        <w:rPr>
+          <w:rFonts w:ascii="Times New Roman" w:hAnsi="Times New Roman" w:cs="Times New Roman"/>
+          <w:sz w:val="24"/>
+          <w:szCs w:val="24"/>
+        </w:rPr>
+        <w:t>disputed_item.explanation</w:t>
       </w:r>
       <w:proofErr w:type="spellEnd"/>
+      <w:r>
+        <w:rPr>
+          <w:rFonts w:ascii="Times New Roman" w:hAnsi="Times New Roman" w:cs="Times New Roman"/>
+          <w:sz w:val="24"/>
+          <w:szCs w:val="24"/>
+        </w:rPr>
+        <w:t xml:space="preserve"> }}</w:t>
+      </w:r>
     </w:p>
     <w:p>
       <w:pPr>
@@ -2018,7 +1712,7 @@
           <w:sz w:val="24"/>
           <w:szCs w:val="24"/>
         </w:rPr>
-        <w:t>Explanation of Item Being Disputed:</w:t>
+        <w:t>What I would like you to do:</w:t>
       </w:r>
       <w:r>
         <w:rPr>
@@ -2028,6 +1722,14 @@
         </w:rPr>
         <w:t xml:space="preserve"> </w:t>
       </w:r>
+      <w:r>
+        <w:rPr>
+          <w:rFonts w:ascii="Times New Roman" w:hAnsi="Times New Roman" w:cs="Times New Roman"/>
+          <w:sz w:val="24"/>
+          <w:szCs w:val="24"/>
+        </w:rPr>
+        <w:t xml:space="preserve">{{ </w:t>
+      </w:r>
       <w:proofErr w:type="spellStart"/>
       <w:r>
         <w:rPr>
@@ -2035,71 +1737,17 @@
           <w:sz w:val="24"/>
           <w:szCs w:val="24"/>
         </w:rPr>
-        <w:t>disputed_</w:t>
-      </w:r>
-      <w:proofErr w:type="gramStart"/>
-      <w:r>
-        <w:rPr>
-          <w:rFonts w:ascii="Times New Roman" w:hAnsi="Times New Roman" w:cs="Times New Roman"/>
-          <w:sz w:val="24"/>
-          <w:szCs w:val="24"/>
-        </w:rPr>
-        <w:t>item.explanation</w:t>
+        <w:t>disputed_item.solution</w:t>
       </w:r>
       <w:proofErr w:type="spellEnd"/>
-      <w:proofErr w:type="gramEnd"/>
-    </w:p>
-    <w:p>
-      <w:pPr>
-        <w:pStyle w:val="ListBullet"/>
-        <w:numPr>
-          <w:ilvl w:val="0"/>
-          <w:numId w:val="1"/>
-        </w:numPr>
-        <w:spacing w:after="0" w:line="276" w:lineRule="auto"/>
-        <w:rPr>
-          <w:rFonts w:ascii="Times New Roman" w:hAnsi="Times New Roman" w:cs="Times New Roman"/>
-          <w:sz w:val="24"/>
-          <w:szCs w:val="24"/>
-        </w:rPr>
-      </w:pPr>
-      <w:r>
-        <w:rPr>
-          <w:rFonts w:ascii="Times New Roman" w:hAnsi="Times New Roman" w:cs="Times New Roman"/>
-          <w:b/>
-          <w:sz w:val="24"/>
-          <w:szCs w:val="24"/>
-        </w:rPr>
-        <w:t>What I would like you to do:</w:t>
-      </w:r>
-      <w:r>
-        <w:rPr>
-          <w:rFonts w:ascii="Times New Roman" w:hAnsi="Times New Roman" w:cs="Times New Roman"/>
-          <w:sz w:val="24"/>
-          <w:szCs w:val="24"/>
-        </w:rPr>
-        <w:t xml:space="preserve"> </w:t>
-      </w:r>
-      <w:proofErr w:type="spellStart"/>
-      <w:r>
-        <w:rPr>
-          <w:rFonts w:ascii="Times New Roman" w:hAnsi="Times New Roman" w:cs="Times New Roman"/>
-          <w:sz w:val="24"/>
-          <w:szCs w:val="24"/>
-        </w:rPr>
-        <w:t>disputed_</w:t>
-      </w:r>
-      <w:proofErr w:type="gramStart"/>
-      <w:r>
-        <w:rPr>
-          <w:rFonts w:ascii="Times New Roman" w:hAnsi="Times New Roman" w:cs="Times New Roman"/>
-          <w:sz w:val="24"/>
-          <w:szCs w:val="24"/>
-        </w:rPr>
-        <w:t>item.solution</w:t>
-      </w:r>
-      <w:proofErr w:type="spellEnd"/>
-      <w:proofErr w:type="gramEnd"/>
+      <w:r>
+        <w:rPr>
+          <w:rFonts w:ascii="Times New Roman" w:hAnsi="Times New Roman" w:cs="Times New Roman"/>
+          <w:sz w:val="24"/>
+          <w:szCs w:val="24"/>
+        </w:rPr>
+        <w:t xml:space="preserve"> }}</w:t>
+      </w:r>
     </w:p>
     <w:p>
       <w:pPr>
@@ -2120,8 +1768,8 @@
           <w:rFonts w:ascii="Times New Roman" w:hAnsi="Times New Roman" w:cs="Times New Roman"/>
           <w:sz w:val="24"/>
           <w:szCs w:val="24"/>
-        </w:rPr>
-        <w:lastRenderedPageBreak/>
+          <w:highlight w:val="yellow"/>
+        </w:rPr>
         <w:t xml:space="preserve">{% </w:t>
       </w:r>
       <w:proofErr w:type="spellStart"/>
@@ -2130,6 +1778,7 @@
           <w:rFonts w:ascii="Times New Roman" w:hAnsi="Times New Roman" w:cs="Times New Roman"/>
           <w:sz w:val="24"/>
           <w:szCs w:val="24"/>
+          <w:highlight w:val="yellow"/>
         </w:rPr>
         <w:t>endfor</w:t>
       </w:r>
@@ -2139,6 +1788,7 @@
           <w:rFonts w:ascii="Times New Roman" w:hAnsi="Times New Roman" w:cs="Times New Roman"/>
           <w:sz w:val="24"/>
           <w:szCs w:val="24"/>
+          <w:highlight w:val="yellow"/>
         </w:rPr>
         <w:t xml:space="preserve"> %}</w:t>
       </w:r>
@@ -2191,6 +1841,7 @@
           <w:rFonts w:ascii="Times New Roman" w:hAnsi="Times New Roman" w:cs="Times New Roman"/>
           <w:sz w:val="24"/>
           <w:szCs w:val="24"/>
+          <w:highlight w:val="green"/>
         </w:rPr>
         <w:t xml:space="preserve">{%- for enclosure in </w:t>
       </w:r>
@@ -2201,6 +1852,7 @@
           <w:rFonts w:ascii="Times New Roman" w:hAnsi="Times New Roman" w:cs="Times New Roman"/>
           <w:sz w:val="24"/>
           <w:szCs w:val="24"/>
+          <w:highlight w:val="green"/>
         </w:rPr>
         <w:t>report.enclosures</w:t>
       </w:r>
@@ -2211,6 +1863,7 @@
           <w:rFonts w:ascii="Times New Roman" w:hAnsi="Times New Roman" w:cs="Times New Roman"/>
           <w:sz w:val="24"/>
           <w:szCs w:val="24"/>
+          <w:highlight w:val="green"/>
         </w:rPr>
         <w:t xml:space="preserve"> %}</w:t>
       </w:r>
@@ -2269,6 +1922,7 @@
           <w:rFonts w:ascii="Times New Roman" w:hAnsi="Times New Roman" w:cs="Times New Roman"/>
           <w:sz w:val="24"/>
           <w:szCs w:val="24"/>
+          <w:highlight w:val="green"/>
         </w:rPr>
         <w:t xml:space="preserve">{% </w:t>
       </w:r>
@@ -2278,6 +1932,7 @@
           <w:rFonts w:ascii="Times New Roman" w:hAnsi="Times New Roman" w:cs="Times New Roman"/>
           <w:sz w:val="24"/>
           <w:szCs w:val="24"/>
+          <w:highlight w:val="green"/>
         </w:rPr>
         <w:t>endfor</w:t>
       </w:r>
@@ -2287,6 +1942,7 @@
           <w:rFonts w:ascii="Times New Roman" w:hAnsi="Times New Roman" w:cs="Times New Roman"/>
           <w:sz w:val="24"/>
           <w:szCs w:val="24"/>
+          <w:highlight w:val="green"/>
         </w:rPr>
         <w:t xml:space="preserve"> %}</w:t>
       </w:r>
@@ -2393,7 +2049,6 @@
           <w:szCs w:val="24"/>
         </w:rPr>
       </w:pPr>
-      <w:proofErr w:type="gramStart"/>
       <w:r>
         <w:rPr>
           <w:rFonts w:ascii="Times New Roman" w:hAnsi="Times New Roman" w:cs="Times New Roman"/>
@@ -2409,16 +2064,15 @@
           <w:sz w:val="24"/>
           <w:szCs w:val="24"/>
         </w:rPr>
-        <w:t>client.name</w:t>
-      </w:r>
-      <w:proofErr w:type="gramEnd"/>
-      <w:r>
-        <w:rPr>
-          <w:rFonts w:ascii="Times New Roman" w:hAnsi="Times New Roman" w:cs="Times New Roman"/>
-          <w:sz w:val="24"/>
-          <w:szCs w:val="24"/>
-        </w:rPr>
-        <w:t>.text</w:t>
+        <w:t>client.name.</w:t>
+      </w:r>
+      <w:r>
+        <w:rPr>
+          <w:rFonts w:ascii="Times New Roman" w:hAnsi="Times New Roman" w:cs="Times New Roman"/>
+          <w:sz w:val="24"/>
+          <w:szCs w:val="24"/>
+        </w:rPr>
+        <w:t>first</w:t>
       </w:r>
       <w:proofErr w:type="spellEnd"/>
       <w:r>
@@ -2429,6 +2083,32 @@
         </w:rPr>
         <w:t xml:space="preserve"> }}</w:t>
       </w:r>
+      <w:r>
+        <w:rPr>
+          <w:rFonts w:ascii="Times New Roman" w:hAnsi="Times New Roman" w:cs="Times New Roman"/>
+          <w:sz w:val="24"/>
+          <w:szCs w:val="24"/>
+        </w:rPr>
+        <w:t xml:space="preserve">  {{ </w:t>
+      </w:r>
+      <w:proofErr w:type="spellStart"/>
+      <w:r>
+        <w:rPr>
+          <w:rFonts w:ascii="Times New Roman" w:hAnsi="Times New Roman" w:cs="Times New Roman"/>
+          <w:sz w:val="24"/>
+          <w:szCs w:val="24"/>
+        </w:rPr>
+        <w:t>client.name.last</w:t>
+      </w:r>
+      <w:proofErr w:type="spellEnd"/>
+      <w:r>
+        <w:rPr>
+          <w:rFonts w:ascii="Times New Roman" w:hAnsi="Times New Roman" w:cs="Times New Roman"/>
+          <w:sz w:val="24"/>
+          <w:szCs w:val="24"/>
+        </w:rPr>
+        <w:t xml:space="preserve"> }}</w:t>
+      </w:r>
     </w:p>
     <w:p>
       <w:pPr>
@@ -2446,6 +2126,7 @@
           <w:color w:val="000000"/>
           <w:sz w:val="24"/>
           <w:szCs w:val="24"/>
+          <w:highlight w:val="yellow"/>
         </w:rPr>
         <w:t xml:space="preserve">{% </w:t>
       </w:r>
@@ -2456,6 +2137,7 @@
           <w:color w:val="000000"/>
           <w:sz w:val="24"/>
           <w:szCs w:val="24"/>
+          <w:highlight w:val="yellow"/>
         </w:rPr>
         <w:t>endfor</w:t>
       </w:r>
@@ -2466,6 +2148,7 @@
           <w:color w:val="000000"/>
           <w:sz w:val="24"/>
           <w:szCs w:val="24"/>
+          <w:highlight w:val="yellow"/>
         </w:rPr>
         <w:t xml:space="preserve"> %}</w:t>
       </w:r>
@@ -3386,6 +3069,7 @@
   <w:style w:type="character" w:default="1" w:styleId="DefaultParagraphFont">
     <w:name w:val="Default Paragraph Font"/>
     <w:uiPriority w:val="1"/>
+    <w:semiHidden/>
     <w:unhideWhenUsed/>
   </w:style>
   <w:style w:type="table" w:default="1" w:styleId="TableNormal">
@@ -3770,7 +3454,7 @@
 </file>
 
 <file path=customXml/itemProps1.xml><?xml version="1.0" encoding="utf-8"?>
-<ds:datastoreItem xmlns:ds="http://schemas.openxmlformats.org/officeDocument/2006/customXml" ds:itemID="{5156B8D8-865A-4A8B-8E71-78556FFBF25F}">
+<ds:datastoreItem xmlns:ds="http://schemas.openxmlformats.org/officeDocument/2006/customXml" ds:itemID="{07FBB028-A83E-4A77-AB58-FA85377B7E4F}">
   <ds:schemaRefs>
     <ds:schemaRef ds:uri="http://schemas.openxmlformats.org/officeDocument/2006/bibliography"/>
   </ds:schemaRefs>

</xml_diff>